<commit_message>
Organize the code into separate files or modules
</commit_message>
<xml_diff>
--- a/reports/PBA_3_Group_43_Report.docx
+++ b/reports/PBA_3_Group_43_Report.docx
@@ -649,74 +649,558 @@
     </w:p>
     <w:p/>
     <w:p>
-      <w:r>
-        <w:t>Model Training and Evaluation: A machine learning model was selected, trained, and evaluated on the training and testing datasets to predict future data points based on the chosen features. Model performance was assessed using relevant evaluation metrics such as accuracy, precision, recall, F1-score, or others, depending on the type of problem (classification or regression).</w:t>
-      </w:r>
-    </w:p>
-    <w:p/>
-    <w:p>
-      <w:pPr>
+      <w:pPr>
+        <w:rPr>
+          <w:i/>
+          <w:iCs/>
+        </w:rPr>
+      </w:pPr>
+      <w:r>
         <w:rPr>
           <w:b/>
           <w:bCs/>
-        </w:rPr>
-      </w:pPr>
+          <w:i/>
+          <w:iCs/>
+        </w:rPr>
+        <w:t>Model Training and Evaluation:</w:t>
+      </w:r>
+      <w:r>
+        <w:rPr>
+          <w:i/>
+          <w:iCs/>
+        </w:rPr>
+        <w:t xml:space="preserve"> A machine learning model was selected, trained, and evaluated on the training and testing datasets to predict future data points based on the chosen features. Model performance was assessed using relevant evaluation metrics such as accuracy, precision, recall, F1-score, or others, depending on the type of problem (classification or regression).</w:t>
+      </w:r>
+    </w:p>
+    <w:p>
       <w:r>
         <w:rPr>
           <w:b/>
           <w:bCs/>
         </w:rPr>
-        <w:t>2.4 Evaluation</w:t>
+        <w:t>Linear Regression model</w:t>
+      </w:r>
+      <w:r>
+        <w:t xml:space="preserve"> to predict the spending score of customers. The main steps are:</w:t>
       </w:r>
     </w:p>
     <w:p/>
     <w:p>
-      <w:r>
-        <w:t>The developed dashboard was evaluated according to the following criteria:</w:t>
-      </w:r>
-    </w:p>
-    <w:p/>
-    <w:p>
-      <w:r>
-        <w:t xml:space="preserve">Clarity: The dashboard focuses on customer segmentation and spending </w:t>
-      </w:r>
-      <w:proofErr w:type="spellStart"/>
-      <w:r>
-        <w:t>behavior</w:t>
-      </w:r>
-      <w:proofErr w:type="spellEnd"/>
-      <w:r>
-        <w:t>, facilitating decision-making for marketing strategies and customer engagement.</w:t>
-      </w:r>
-    </w:p>
-    <w:p>
+      <w:pPr>
+        <w:pStyle w:val="ListParagraph"/>
+        <w:numPr>
+          <w:ilvl w:val="0"/>
+          <w:numId w:val="2"/>
+        </w:numPr>
+      </w:pPr>
+      <w:r>
+        <w:t>Read customer data from a CSV file.</w:t>
+      </w:r>
+    </w:p>
+    <w:p>
+      <w:pPr>
+        <w:pStyle w:val="ListParagraph"/>
+        <w:numPr>
+          <w:ilvl w:val="0"/>
+          <w:numId w:val="2"/>
+        </w:numPr>
+      </w:pPr>
+      <w:r>
+        <w:t>Normalize selected numerical columns using Min-Max scaling.</w:t>
+      </w:r>
+    </w:p>
+    <w:p>
+      <w:pPr>
+        <w:pStyle w:val="ListParagraph"/>
+        <w:numPr>
+          <w:ilvl w:val="0"/>
+          <w:numId w:val="2"/>
+        </w:numPr>
+      </w:pPr>
+      <w:r>
+        <w:t>Perform feature selection and one-hot encoding for categorical variables.</w:t>
+      </w:r>
+    </w:p>
+    <w:p>
+      <w:pPr>
+        <w:pStyle w:val="ListParagraph"/>
+        <w:numPr>
+          <w:ilvl w:val="0"/>
+          <w:numId w:val="2"/>
+        </w:numPr>
+      </w:pPr>
+      <w:r>
+        <w:t>Detect and handle outliers using the IQR method.</w:t>
+      </w:r>
+    </w:p>
+    <w:p>
+      <w:pPr>
+        <w:pStyle w:val="ListParagraph"/>
+        <w:numPr>
+          <w:ilvl w:val="0"/>
+          <w:numId w:val="2"/>
+        </w:numPr>
+      </w:pPr>
+      <w:r>
+        <w:t>Define the target variable and features.</w:t>
+      </w:r>
+    </w:p>
+    <w:p>
+      <w:pPr>
+        <w:pStyle w:val="ListParagraph"/>
+        <w:numPr>
+          <w:ilvl w:val="0"/>
+          <w:numId w:val="2"/>
+        </w:numPr>
+      </w:pPr>
+      <w:r>
+        <w:t>Split the dataset into training and testing sets.</w:t>
+      </w:r>
+    </w:p>
+    <w:p>
+      <w:pPr>
+        <w:pStyle w:val="ListParagraph"/>
+        <w:numPr>
+          <w:ilvl w:val="0"/>
+          <w:numId w:val="2"/>
+        </w:numPr>
+      </w:pPr>
+      <w:r>
+        <w:t>Train the Linear Regression model.</w:t>
+      </w:r>
+    </w:p>
+    <w:p>
+      <w:pPr>
+        <w:pStyle w:val="ListParagraph"/>
+        <w:numPr>
+          <w:ilvl w:val="0"/>
+          <w:numId w:val="2"/>
+        </w:numPr>
+      </w:pPr>
+      <w:r>
+        <w:t>Make predictions and evaluate the model using mean squared error and R2 score.</w:t>
+      </w:r>
+    </w:p>
+    <w:p>
+      <w:pPr>
+        <w:pStyle w:val="ListParagraph"/>
+        <w:numPr>
+          <w:ilvl w:val="0"/>
+          <w:numId w:val="2"/>
+        </w:numPr>
+      </w:pPr>
       <w:r>
         <w:lastRenderedPageBreak/>
-        <w:t>CRISP-DM application: Each phase of the CRISP-DM methodology was executed and documented in this report.</w:t>
-      </w:r>
-    </w:p>
-    <w:p>
-      <w:r>
-        <w:t>Tufte's Visualization Aesthetic: The design principles outlined by Tufte were considered in the dashboard creation.</w:t>
-      </w:r>
-    </w:p>
-    <w:p>
-      <w:r>
-        <w:t>Originality and innovation: The dashboard demonstrates creativity and innovative features, such as interactive filters and detailed customer profiles.</w:t>
-      </w:r>
-    </w:p>
-    <w:p>
-      <w:pPr>
+        <w:t>Save the trained model, scaler, and feature list using the Pickle library.</w:t>
+      </w:r>
+    </w:p>
+    <w:p>
+      <w:pPr>
+        <w:pStyle w:val="ListParagraph"/>
+        <w:numPr>
+          <w:ilvl w:val="0"/>
+          <w:numId w:val="2"/>
+        </w:numPr>
+      </w:pPr>
+      <w:r>
+        <w:t>The model's performance is not good, as indicated by the negative R2 score.</w:t>
+      </w:r>
+    </w:p>
+    <w:p>
+      <w:r>
         <w:rPr>
           <w:b/>
           <w:bCs/>
         </w:rPr>
-      </w:pPr>
-      <w:r>
+        <w:t>Dashboard</w:t>
+      </w:r>
+      <w:r>
+        <w:t>:</w:t>
+      </w:r>
+    </w:p>
+    <w:p>
+      <w:r>
+        <w:t>Python script that creates a Dash web application to visualize customer data and predict their spending scores using a pre-trained Linear Regression model. The main steps are:</w:t>
+      </w:r>
+    </w:p>
+    <w:p/>
+    <w:p>
+      <w:pPr>
+        <w:pStyle w:val="ListParagraph"/>
+        <w:numPr>
+          <w:ilvl w:val="0"/>
+          <w:numId w:val="3"/>
+        </w:numPr>
+      </w:pPr>
+      <w:r>
+        <w:t>Import necessary libraries and read customer data from a CSV file.</w:t>
+      </w:r>
+    </w:p>
+    <w:p>
+      <w:pPr>
+        <w:pStyle w:val="ListParagraph"/>
+        <w:numPr>
+          <w:ilvl w:val="0"/>
+          <w:numId w:val="3"/>
+        </w:numPr>
+      </w:pPr>
+      <w:r>
+        <w:t>Load the pre-trained Linear Regression model, scaler, and feature list using the Pickle library.</w:t>
+      </w:r>
+    </w:p>
+    <w:p>
+      <w:pPr>
+        <w:pStyle w:val="ListParagraph"/>
+        <w:numPr>
+          <w:ilvl w:val="0"/>
+          <w:numId w:val="3"/>
+        </w:numPr>
+      </w:pPr>
+      <w:r>
+        <w:t>Create a dictionary of default feature values and extract unique professions.</w:t>
+      </w:r>
+    </w:p>
+    <w:p>
+      <w:pPr>
+        <w:pStyle w:val="ListParagraph"/>
+        <w:numPr>
+          <w:ilvl w:val="0"/>
+          <w:numId w:val="3"/>
+        </w:numPr>
+      </w:pPr>
+      <w:r>
+        <w:t>Create various plots for demographics, income, spending score, profession, work experience, family size, customer segmentation, and a correlation matrix.</w:t>
+      </w:r>
+    </w:p>
+    <w:p>
+      <w:pPr>
+        <w:pStyle w:val="ListParagraph"/>
+        <w:numPr>
+          <w:ilvl w:val="0"/>
+          <w:numId w:val="3"/>
+        </w:numPr>
+      </w:pPr>
+      <w:r>
+        <w:t>Set up the Dash application and its layout, which includes the plots and a form for users to input their information for prediction.</w:t>
+      </w:r>
+    </w:p>
+    <w:p>
+      <w:pPr>
+        <w:pStyle w:val="ListParagraph"/>
+        <w:numPr>
+          <w:ilvl w:val="0"/>
+          <w:numId w:val="3"/>
+        </w:numPr>
+      </w:pPr>
+      <w:r>
+        <w:t xml:space="preserve">Define a </w:t>
+      </w:r>
+      <w:proofErr w:type="spellStart"/>
+      <w:r>
+        <w:t>callback</w:t>
+      </w:r>
+      <w:proofErr w:type="spellEnd"/>
+      <w:r>
+        <w:t xml:space="preserve"> function </w:t>
+      </w:r>
+      <w:proofErr w:type="spellStart"/>
+      <w:r>
+        <w:t>predict_spending_score</w:t>
+      </w:r>
+      <w:proofErr w:type="spellEnd"/>
+      <w:r>
+        <w:t xml:space="preserve"> that takes user input, </w:t>
+      </w:r>
+      <w:proofErr w:type="spellStart"/>
+      <w:r>
+        <w:t>preprocesses</w:t>
+      </w:r>
+      <w:proofErr w:type="spellEnd"/>
+      <w:r>
+        <w:t xml:space="preserve"> it, and returns the predicted spending score using the loaded model.</w:t>
+      </w:r>
+    </w:p>
+    <w:p>
+      <w:pPr>
+        <w:pStyle w:val="ListParagraph"/>
+        <w:numPr>
+          <w:ilvl w:val="0"/>
+          <w:numId w:val="3"/>
+        </w:numPr>
+      </w:pPr>
+      <w:r>
+        <w:t>Run the Dash application.</w:t>
+      </w:r>
+    </w:p>
+    <w:p>
+      <w:pPr>
+        <w:pStyle w:val="ListParagraph"/>
+        <w:numPr>
+          <w:ilvl w:val="0"/>
+          <w:numId w:val="3"/>
+        </w:numPr>
+      </w:pPr>
+      <w:r>
+        <w:t>The application allows users to view distributions and relationships among different customer attributes, and predict spending scores based on user input.</w:t>
+      </w:r>
+    </w:p>
+    <w:p>
+      <w:pPr>
         <w:rPr>
           <w:b/>
           <w:bCs/>
         </w:rPr>
+      </w:pPr>
+      <w:r>
+        <w:rPr>
+          <w:b/>
+          <w:bCs/>
+        </w:rPr>
+        <w:t>improve the dashboard</w:t>
+      </w:r>
+    </w:p>
+    <w:p>
+      <w:pPr>
+        <w:pStyle w:val="ListParagraph"/>
+        <w:numPr>
+          <w:ilvl w:val="0"/>
+          <w:numId w:val="4"/>
+        </w:numPr>
+      </w:pPr>
+      <w:r>
+        <w:t>Organize the code into separate files or modules:</w:t>
+      </w:r>
+    </w:p>
+    <w:p>
+      <w:pPr>
+        <w:pStyle w:val="ListParagraph"/>
+        <w:numPr>
+          <w:ilvl w:val="1"/>
+          <w:numId w:val="4"/>
+        </w:numPr>
+      </w:pPr>
+      <w:r>
+        <w:t>Create a new file called app.py and move the entire app object and its associated code into it.</w:t>
+      </w:r>
+    </w:p>
+    <w:p>
+      <w:pPr>
+        <w:pStyle w:val="ListParagraph"/>
+        <w:numPr>
+          <w:ilvl w:val="1"/>
+          <w:numId w:val="4"/>
+        </w:numPr>
+      </w:pPr>
+      <w:r>
+        <w:t>Create a new file called callbacks.py and move the @app.callback function into it.</w:t>
+      </w:r>
+    </w:p>
+    <w:p>
+      <w:pPr>
+        <w:pStyle w:val="ListParagraph"/>
+        <w:numPr>
+          <w:ilvl w:val="1"/>
+          <w:numId w:val="4"/>
+        </w:numPr>
+      </w:pPr>
+      <w:r>
+        <w:t>Create a new file called layout.py and move the layout code into it.</w:t>
+      </w:r>
+    </w:p>
+    <w:p>
+      <w:pPr>
+        <w:pStyle w:val="ListParagraph"/>
+        <w:numPr>
+          <w:ilvl w:val="1"/>
+          <w:numId w:val="4"/>
+        </w:numPr>
+      </w:pPr>
+      <w:r>
+        <w:t xml:space="preserve">In the app.py file, import the layout and </w:t>
+      </w:r>
+      <w:proofErr w:type="spellStart"/>
+      <w:r>
+        <w:t>callbacks</w:t>
+      </w:r>
+      <w:proofErr w:type="spellEnd"/>
+      <w:r>
+        <w:t xml:space="preserve"> modules and use them to define the app object and its associated </w:t>
+      </w:r>
+      <w:proofErr w:type="spellStart"/>
+      <w:r>
+        <w:t>callbacks</w:t>
+      </w:r>
+      <w:proofErr w:type="spellEnd"/>
+      <w:r>
+        <w:t>.</w:t>
+      </w:r>
+    </w:p>
+    <w:p>
+      <w:pPr>
+        <w:pStyle w:val="ListParagraph"/>
+        <w:numPr>
+          <w:ilvl w:val="0"/>
+          <w:numId w:val="4"/>
+        </w:numPr>
+      </w:pPr>
+      <w:r>
+        <w:t>Use a layout framework:</w:t>
+      </w:r>
+    </w:p>
+    <w:p>
+      <w:pPr>
+        <w:pStyle w:val="ListParagraph"/>
+        <w:numPr>
+          <w:ilvl w:val="1"/>
+          <w:numId w:val="4"/>
+        </w:numPr>
+      </w:pPr>
+      <w:r>
+        <w:t>Replace the existing layout code with a more organized and structured layout using the Bootstrap framework. This can be done in the layout.py module.</w:t>
+      </w:r>
+    </w:p>
+    <w:p>
+      <w:pPr>
+        <w:pStyle w:val="ListParagraph"/>
+        <w:numPr>
+          <w:ilvl w:val="0"/>
+          <w:numId w:val="4"/>
+        </w:numPr>
+      </w:pPr>
+      <w:r>
+        <w:t>Add more interactivity and visualizations:</w:t>
+      </w:r>
+    </w:p>
+    <w:p>
+      <w:pPr>
+        <w:pStyle w:val="ListParagraph"/>
+        <w:numPr>
+          <w:ilvl w:val="1"/>
+          <w:numId w:val="4"/>
+        </w:numPr>
+      </w:pPr>
+      <w:r>
+        <w:t>Add more interactive elements, such as sliders, dropdowns, and checkboxes, to allow users to filter and explore the data.</w:t>
+      </w:r>
+    </w:p>
+    <w:p>
+      <w:pPr>
+        <w:pStyle w:val="ListParagraph"/>
+        <w:numPr>
+          <w:ilvl w:val="1"/>
+          <w:numId w:val="4"/>
+        </w:numPr>
+      </w:pPr>
+      <w:r>
+        <w:t>Add more visualizations, such as heatmaps, scatter plots, and box plots, to provide a more comprehensive view of the data.</w:t>
+      </w:r>
+    </w:p>
+    <w:p>
+      <w:pPr>
+        <w:pStyle w:val="ListParagraph"/>
+        <w:numPr>
+          <w:ilvl w:val="0"/>
+          <w:numId w:val="4"/>
+        </w:numPr>
+      </w:pPr>
+      <w:r>
+        <w:t>Add error handling and input validation:</w:t>
+      </w:r>
+    </w:p>
+    <w:p>
+      <w:pPr>
+        <w:pStyle w:val="ListParagraph"/>
+        <w:numPr>
+          <w:ilvl w:val="1"/>
+          <w:numId w:val="4"/>
+        </w:numPr>
+      </w:pPr>
+      <w:r>
+        <w:t>Add input validation to the prediction form to ensure that users enter valid values.</w:t>
+      </w:r>
+    </w:p>
+    <w:p>
+      <w:pPr>
+        <w:pStyle w:val="ListParagraph"/>
+        <w:numPr>
+          <w:ilvl w:val="1"/>
+          <w:numId w:val="4"/>
+        </w:numPr>
+      </w:pPr>
+      <w:r>
+        <w:t xml:space="preserve">Add error handling to the prediction </w:t>
+      </w:r>
+      <w:proofErr w:type="spellStart"/>
+      <w:r>
+        <w:t>callback</w:t>
+      </w:r>
+      <w:proofErr w:type="spellEnd"/>
+      <w:r>
+        <w:t xml:space="preserve"> to handle any unexpected errors.</w:t>
+      </w:r>
+    </w:p>
+    <w:p/>
+    <w:p>
+      <w:pPr>
+        <w:rPr>
+          <w:b/>
+          <w:bCs/>
+        </w:rPr>
+      </w:pPr>
+      <w:r>
+        <w:rPr>
+          <w:b/>
+          <w:bCs/>
+        </w:rPr>
+        <w:t>2.4 Evaluation</w:t>
+      </w:r>
+    </w:p>
+    <w:p/>
+    <w:p>
+      <w:r>
+        <w:t>The developed dashboard was evaluated according to the following criteria:</w:t>
+      </w:r>
+    </w:p>
+    <w:p/>
+    <w:p>
+      <w:r>
+        <w:lastRenderedPageBreak/>
+        <w:t xml:space="preserve">Clarity: The dashboard focuses on customer segmentation and spending </w:t>
+      </w:r>
+      <w:r>
+        <w:t>behaviour</w:t>
+      </w:r>
+      <w:r>
+        <w:t>, facilitating decision-making for marketing strategies and customer engagement.</w:t>
+      </w:r>
+    </w:p>
+    <w:p>
+      <w:r>
+        <w:t>CRISP-DM application: Each phase of the CRISP-DM methodology was executed and documented in this report.</w:t>
+      </w:r>
+    </w:p>
+    <w:p>
+      <w:r>
+        <w:t>Tufte's Visualization Aesthetic: The design principles outlined by Tufte were considered in the dashboard creation.</w:t>
+      </w:r>
+    </w:p>
+    <w:p>
+      <w:r>
+        <w:t>Originality and innovation: The dashboard demonstrates creativity and innovative features, such as interactive filters and detailed customer profiles.</w:t>
+      </w:r>
+    </w:p>
+    <w:p>
+      <w:pPr>
+        <w:rPr>
+          <w:b/>
+          <w:bCs/>
+        </w:rPr>
+      </w:pPr>
+      <w:r>
+        <w:rPr>
+          <w:b/>
+          <w:bCs/>
+        </w:rPr>
         <w:t>2.5 Deployment</w:t>
       </w:r>
     </w:p>
@@ -725,11 +1209,9 @@
       <w:r>
         <w:t xml:space="preserve">The final dashboard was deployed on a web server, allowing stakeholders to interact with the visualization and gain insights into customer segmentation and spending </w:t>
       </w:r>
-      <w:proofErr w:type="spellStart"/>
-      <w:r>
-        <w:t>behavior</w:t>
-      </w:r>
-      <w:proofErr w:type="spellEnd"/>
+      <w:r>
+        <w:t>behaviour</w:t>
+      </w:r>
       <w:r>
         <w:t>. The dashboard can be accessed at [LINK TO THE DASHBOARD].</w:t>
       </w:r>
@@ -759,6 +1241,178 @@
 <file path=word/numbering.xml><?xml version="1.0" encoding="utf-8"?>
 <w:numbering xmlns:wpc="http://schemas.microsoft.com/office/word/2010/wordprocessingCanvas" xmlns:cx="http://schemas.microsoft.com/office/drawing/2014/chartex" xmlns:cx1="http://schemas.microsoft.com/office/drawing/2015/9/8/chartex" xmlns:cx2="http://schemas.microsoft.com/office/drawing/2015/10/21/chartex" xmlns:cx3="http://schemas.microsoft.com/office/drawing/2016/5/9/chartex" xmlns:cx4="http://schemas.microsoft.com/office/drawing/2016/5/10/chartex" xmlns:cx5="http://schemas.microsoft.com/office/drawing/2016/5/11/chartex" xmlns:cx6="http://schemas.microsoft.com/office/drawing/2016/5/12/chartex" xmlns:cx7="http://schemas.microsoft.com/office/drawing/2016/5/13/chartex" xmlns:cx8="http://schemas.microsoft.com/office/drawing/2016/5/14/chartex" xmlns:mc="http://schemas.openxmlformats.org/markup-compatibility/2006" xmlns:aink="http://schemas.microsoft.com/office/drawing/2016/ink" xmlns:am3d="http://schemas.microsoft.com/office/drawing/2017/model3d" xmlns:o="urn:schemas-microsoft-com:office:office" xmlns:oel="http://schemas.microsoft.com/office/2019/extlst" xmlns:r="http://schemas.openxmlformats.org/officeDocument/2006/relationships" xmlns:m="http://schemas.openxmlformats.org/officeDocument/2006/math" xmlns:v="urn:schemas-microsoft-com:vml" xmlns:wp14="http://schemas.microsoft.com/office/word/2010/wordprocessingDrawing" xmlns:wp="http://schemas.openxmlformats.org/drawingml/2006/wordprocessingDrawing" xmlns:w10="urn:schemas-microsoft-com:office:word" xmlns:w="http://schemas.openxmlformats.org/wordprocessingml/2006/main" xmlns:w14="http://schemas.microsoft.com/office/word/2010/wordml" xmlns:w15="http://schemas.microsoft.com/office/word/2012/wordml" xmlns:w16cex="http://schemas.microsoft.com/office/word/2018/wordml/cex" xmlns:w16cid="http://schemas.microsoft.com/office/word/2016/wordml/cid" xmlns:w16="http://schemas.microsoft.com/office/word/2018/wordml" xmlns:w16du="http://schemas.microsoft.com/office/word/2023/wordml/word16du" xmlns:w16sdtdh="http://schemas.microsoft.com/office/word/2020/wordml/sdtdatahash" xmlns:w16se="http://schemas.microsoft.com/office/word/2015/wordml/symex" xmlns:wpg="http://schemas.microsoft.com/office/word/2010/wordprocessingGroup" xmlns:wpi="http://schemas.microsoft.com/office/word/2010/wordprocessingInk" xmlns:wne="http://schemas.microsoft.com/office/word/2006/wordml" xmlns:wps="http://schemas.microsoft.com/office/word/2010/wordprocessingShape" mc:Ignorable="w14 w15 w16se w16cid w16 w16cex w16sdtdh wp14">
   <w:abstractNum w:abstractNumId="0" w15:restartNumberingAfterBreak="0">
+    <w:nsid w:val="0BEC0BB7"/>
+    <w:multiLevelType w:val="hybridMultilevel"/>
+    <w:tmpl w:val="BE86A712"/>
+    <w:lvl w:ilvl="0" w:tplc="1C09000F">
+      <w:start w:val="1"/>
+      <w:numFmt w:val="decimal"/>
+      <w:lvlText w:val="%1."/>
+      <w:lvlJc w:val="left"/>
+      <w:pPr>
+        <w:ind w:left="720" w:hanging="360"/>
+      </w:pPr>
+    </w:lvl>
+    <w:lvl w:ilvl="1" w:tplc="1C090019" w:tentative="1">
+      <w:start w:val="1"/>
+      <w:numFmt w:val="lowerLetter"/>
+      <w:lvlText w:val="%2."/>
+      <w:lvlJc w:val="left"/>
+      <w:pPr>
+        <w:ind w:left="1440" w:hanging="360"/>
+      </w:pPr>
+    </w:lvl>
+    <w:lvl w:ilvl="2" w:tplc="1C09001B" w:tentative="1">
+      <w:start w:val="1"/>
+      <w:numFmt w:val="lowerRoman"/>
+      <w:lvlText w:val="%3."/>
+      <w:lvlJc w:val="right"/>
+      <w:pPr>
+        <w:ind w:left="2160" w:hanging="180"/>
+      </w:pPr>
+    </w:lvl>
+    <w:lvl w:ilvl="3" w:tplc="1C09000F" w:tentative="1">
+      <w:start w:val="1"/>
+      <w:numFmt w:val="decimal"/>
+      <w:lvlText w:val="%4."/>
+      <w:lvlJc w:val="left"/>
+      <w:pPr>
+        <w:ind w:left="2880" w:hanging="360"/>
+      </w:pPr>
+    </w:lvl>
+    <w:lvl w:ilvl="4" w:tplc="1C090019" w:tentative="1">
+      <w:start w:val="1"/>
+      <w:numFmt w:val="lowerLetter"/>
+      <w:lvlText w:val="%5."/>
+      <w:lvlJc w:val="left"/>
+      <w:pPr>
+        <w:ind w:left="3600" w:hanging="360"/>
+      </w:pPr>
+    </w:lvl>
+    <w:lvl w:ilvl="5" w:tplc="1C09001B" w:tentative="1">
+      <w:start w:val="1"/>
+      <w:numFmt w:val="lowerRoman"/>
+      <w:lvlText w:val="%6."/>
+      <w:lvlJc w:val="right"/>
+      <w:pPr>
+        <w:ind w:left="4320" w:hanging="180"/>
+      </w:pPr>
+    </w:lvl>
+    <w:lvl w:ilvl="6" w:tplc="1C09000F" w:tentative="1">
+      <w:start w:val="1"/>
+      <w:numFmt w:val="decimal"/>
+      <w:lvlText w:val="%7."/>
+      <w:lvlJc w:val="left"/>
+      <w:pPr>
+        <w:ind w:left="5040" w:hanging="360"/>
+      </w:pPr>
+    </w:lvl>
+    <w:lvl w:ilvl="7" w:tplc="1C090019" w:tentative="1">
+      <w:start w:val="1"/>
+      <w:numFmt w:val="lowerLetter"/>
+      <w:lvlText w:val="%8."/>
+      <w:lvlJc w:val="left"/>
+      <w:pPr>
+        <w:ind w:left="5760" w:hanging="360"/>
+      </w:pPr>
+    </w:lvl>
+    <w:lvl w:ilvl="8" w:tplc="1C09001B" w:tentative="1">
+      <w:start w:val="1"/>
+      <w:numFmt w:val="lowerRoman"/>
+      <w:lvlText w:val="%9."/>
+      <w:lvlJc w:val="right"/>
+      <w:pPr>
+        <w:ind w:left="6480" w:hanging="180"/>
+      </w:pPr>
+    </w:lvl>
+  </w:abstractNum>
+  <w:abstractNum w:abstractNumId="1" w15:restartNumberingAfterBreak="0">
+    <w:nsid w:val="118558D1"/>
+    <w:multiLevelType w:val="hybridMultilevel"/>
+    <w:tmpl w:val="46AEDE00"/>
+    <w:lvl w:ilvl="0" w:tplc="1C09000F">
+      <w:start w:val="1"/>
+      <w:numFmt w:val="decimal"/>
+      <w:lvlText w:val="%1."/>
+      <w:lvlJc w:val="left"/>
+      <w:pPr>
+        <w:ind w:left="720" w:hanging="360"/>
+      </w:pPr>
+    </w:lvl>
+    <w:lvl w:ilvl="1" w:tplc="1C090019">
+      <w:start w:val="1"/>
+      <w:numFmt w:val="lowerLetter"/>
+      <w:lvlText w:val="%2."/>
+      <w:lvlJc w:val="left"/>
+      <w:pPr>
+        <w:ind w:left="1440" w:hanging="360"/>
+      </w:pPr>
+    </w:lvl>
+    <w:lvl w:ilvl="2" w:tplc="1C09001B" w:tentative="1">
+      <w:start w:val="1"/>
+      <w:numFmt w:val="lowerRoman"/>
+      <w:lvlText w:val="%3."/>
+      <w:lvlJc w:val="right"/>
+      <w:pPr>
+        <w:ind w:left="2160" w:hanging="180"/>
+      </w:pPr>
+    </w:lvl>
+    <w:lvl w:ilvl="3" w:tplc="1C09000F" w:tentative="1">
+      <w:start w:val="1"/>
+      <w:numFmt w:val="decimal"/>
+      <w:lvlText w:val="%4."/>
+      <w:lvlJc w:val="left"/>
+      <w:pPr>
+        <w:ind w:left="2880" w:hanging="360"/>
+      </w:pPr>
+    </w:lvl>
+    <w:lvl w:ilvl="4" w:tplc="1C090019" w:tentative="1">
+      <w:start w:val="1"/>
+      <w:numFmt w:val="lowerLetter"/>
+      <w:lvlText w:val="%5."/>
+      <w:lvlJc w:val="left"/>
+      <w:pPr>
+        <w:ind w:left="3600" w:hanging="360"/>
+      </w:pPr>
+    </w:lvl>
+    <w:lvl w:ilvl="5" w:tplc="1C09001B" w:tentative="1">
+      <w:start w:val="1"/>
+      <w:numFmt w:val="lowerRoman"/>
+      <w:lvlText w:val="%6."/>
+      <w:lvlJc w:val="right"/>
+      <w:pPr>
+        <w:ind w:left="4320" w:hanging="180"/>
+      </w:pPr>
+    </w:lvl>
+    <w:lvl w:ilvl="6" w:tplc="1C09000F" w:tentative="1">
+      <w:start w:val="1"/>
+      <w:numFmt w:val="decimal"/>
+      <w:lvlText w:val="%7."/>
+      <w:lvlJc w:val="left"/>
+      <w:pPr>
+        <w:ind w:left="5040" w:hanging="360"/>
+      </w:pPr>
+    </w:lvl>
+    <w:lvl w:ilvl="7" w:tplc="1C090019" w:tentative="1">
+      <w:start w:val="1"/>
+      <w:numFmt w:val="lowerLetter"/>
+      <w:lvlText w:val="%8."/>
+      <w:lvlJc w:val="left"/>
+      <w:pPr>
+        <w:ind w:left="5760" w:hanging="360"/>
+      </w:pPr>
+    </w:lvl>
+    <w:lvl w:ilvl="8" w:tplc="1C09001B" w:tentative="1">
+      <w:start w:val="1"/>
+      <w:numFmt w:val="lowerRoman"/>
+      <w:lvlText w:val="%9."/>
+      <w:lvlJc w:val="right"/>
+      <w:pPr>
+        <w:ind w:left="6480" w:hanging="180"/>
+      </w:pPr>
+    </w:lvl>
+  </w:abstractNum>
+  <w:abstractNum w:abstractNumId="2" w15:restartNumberingAfterBreak="0">
     <w:nsid w:val="5EE06FA0"/>
     <w:multiLevelType w:val="hybridMultilevel"/>
     <w:tmpl w:val="4658173C"/>
@@ -847,8 +1501,103 @@
       </w:pPr>
     </w:lvl>
   </w:abstractNum>
+  <w:abstractNum w:abstractNumId="3" w15:restartNumberingAfterBreak="0">
+    <w:nsid w:val="5F062ED2"/>
+    <w:multiLevelType w:val="hybridMultilevel"/>
+    <w:tmpl w:val="DDB899F2"/>
+    <w:lvl w:ilvl="0" w:tplc="1C09000F">
+      <w:start w:val="1"/>
+      <w:numFmt w:val="decimal"/>
+      <w:lvlText w:val="%1."/>
+      <w:lvlJc w:val="left"/>
+      <w:pPr>
+        <w:ind w:left="720" w:hanging="360"/>
+      </w:pPr>
+    </w:lvl>
+    <w:lvl w:ilvl="1" w:tplc="1C090019" w:tentative="1">
+      <w:start w:val="1"/>
+      <w:numFmt w:val="lowerLetter"/>
+      <w:lvlText w:val="%2."/>
+      <w:lvlJc w:val="left"/>
+      <w:pPr>
+        <w:ind w:left="1440" w:hanging="360"/>
+      </w:pPr>
+    </w:lvl>
+    <w:lvl w:ilvl="2" w:tplc="1C09001B" w:tentative="1">
+      <w:start w:val="1"/>
+      <w:numFmt w:val="lowerRoman"/>
+      <w:lvlText w:val="%3."/>
+      <w:lvlJc w:val="right"/>
+      <w:pPr>
+        <w:ind w:left="2160" w:hanging="180"/>
+      </w:pPr>
+    </w:lvl>
+    <w:lvl w:ilvl="3" w:tplc="1C09000F" w:tentative="1">
+      <w:start w:val="1"/>
+      <w:numFmt w:val="decimal"/>
+      <w:lvlText w:val="%4."/>
+      <w:lvlJc w:val="left"/>
+      <w:pPr>
+        <w:ind w:left="2880" w:hanging="360"/>
+      </w:pPr>
+    </w:lvl>
+    <w:lvl w:ilvl="4" w:tplc="1C090019" w:tentative="1">
+      <w:start w:val="1"/>
+      <w:numFmt w:val="lowerLetter"/>
+      <w:lvlText w:val="%5."/>
+      <w:lvlJc w:val="left"/>
+      <w:pPr>
+        <w:ind w:left="3600" w:hanging="360"/>
+      </w:pPr>
+    </w:lvl>
+    <w:lvl w:ilvl="5" w:tplc="1C09001B" w:tentative="1">
+      <w:start w:val="1"/>
+      <w:numFmt w:val="lowerRoman"/>
+      <w:lvlText w:val="%6."/>
+      <w:lvlJc w:val="right"/>
+      <w:pPr>
+        <w:ind w:left="4320" w:hanging="180"/>
+      </w:pPr>
+    </w:lvl>
+    <w:lvl w:ilvl="6" w:tplc="1C09000F" w:tentative="1">
+      <w:start w:val="1"/>
+      <w:numFmt w:val="decimal"/>
+      <w:lvlText w:val="%7."/>
+      <w:lvlJc w:val="left"/>
+      <w:pPr>
+        <w:ind w:left="5040" w:hanging="360"/>
+      </w:pPr>
+    </w:lvl>
+    <w:lvl w:ilvl="7" w:tplc="1C090019" w:tentative="1">
+      <w:start w:val="1"/>
+      <w:numFmt w:val="lowerLetter"/>
+      <w:lvlText w:val="%8."/>
+      <w:lvlJc w:val="left"/>
+      <w:pPr>
+        <w:ind w:left="5760" w:hanging="360"/>
+      </w:pPr>
+    </w:lvl>
+    <w:lvl w:ilvl="8" w:tplc="1C09001B" w:tentative="1">
+      <w:start w:val="1"/>
+      <w:numFmt w:val="lowerRoman"/>
+      <w:lvlText w:val="%9."/>
+      <w:lvlJc w:val="right"/>
+      <w:pPr>
+        <w:ind w:left="6480" w:hanging="180"/>
+      </w:pPr>
+    </w:lvl>
+  </w:abstractNum>
   <w:num w:numId="1" w16cid:durableId="1067679708">
+    <w:abstractNumId w:val="2"/>
+  </w:num>
+  <w:num w:numId="2" w16cid:durableId="349718347">
+    <w:abstractNumId w:val="3"/>
+  </w:num>
+  <w:num w:numId="3" w16cid:durableId="65810912">
     <w:abstractNumId w:val="0"/>
+  </w:num>
+  <w:num w:numId="4" w16cid:durableId="150221607">
+    <w:abstractNumId w:val="1"/>
   </w:num>
 </w:numbering>
 </file>

</xml_diff>